<commit_message>
Updated assignment document with screenshots and repo link
</commit_message>
<xml_diff>
--- a/week-6/hw/docs/ReneeDubuc_JS-Week6_Coding-Assignment.docx
+++ b/week-6/hw/docs/ReneeDubuc_JS-Week6_Coding-Assignment.docx
@@ -104,7 +104,15 @@
               <w:cnfStyle w:val="100000000000" w:firstRow="1" w:lastRow="0" w:firstColumn="0" w:lastColumn="0" w:oddVBand="0" w:evenVBand="0" w:oddHBand="0" w:evenHBand="0" w:firstRowFirstColumn="0" w:firstRowLastColumn="0" w:lastRowFirstColumn="0" w:lastRowLastColumn="0"/>
             </w:pPr>
             <w:r>
-              <w:t>% of Grade</w:t>
+              <w:t xml:space="preserve">% </w:t>
+            </w:r>
+            <w:proofErr w:type="gramStart"/>
+            <w:r>
+              <w:t>of</w:t>
+            </w:r>
+            <w:proofErr w:type="gramEnd"/>
+            <w:r>
+              <w:t xml:space="preserve"> Grade</w:t>
             </w:r>
           </w:p>
         </w:tc>
@@ -279,6 +287,7 @@
     <w:p>
       <w:pPr>
         <w:rPr>
+          <w:b/>
           <w:szCs w:val="24"/>
         </w:rPr>
       </w:pPr>
@@ -331,7 +340,21 @@
         <w:rPr>
           <w:szCs w:val="24"/>
         </w:rPr>
-        <w:t xml:space="preserve"> and paste them in this document where instructed below.</w:t>
+        <w:t xml:space="preserve"> and paste them in this document </w:t>
+      </w:r>
+      <w:proofErr w:type="gramStart"/>
+      <w:r>
+        <w:rPr>
+          <w:szCs w:val="24"/>
+        </w:rPr>
+        <w:t>where</w:t>
+      </w:r>
+      <w:proofErr w:type="gramEnd"/>
+      <w:r>
+        <w:rPr>
+          <w:szCs w:val="24"/>
+        </w:rPr>
+        <w:t xml:space="preserve"> instructed below.</w:t>
       </w:r>
       <w:r>
         <w:rPr>
@@ -361,7 +384,21 @@
         <w:rPr>
           <w:szCs w:val="24"/>
         </w:rPr>
-        <w:t>Add the URL for this week’s repository to this document where instructed and s</w:t>
+        <w:t xml:space="preserve">Add the URL for this week’s repository to this document </w:t>
+      </w:r>
+      <w:proofErr w:type="gramStart"/>
+      <w:r>
+        <w:rPr>
+          <w:szCs w:val="24"/>
+        </w:rPr>
+        <w:t>where</w:t>
+      </w:r>
+      <w:proofErr w:type="gramEnd"/>
+      <w:r>
+        <w:rPr>
+          <w:szCs w:val="24"/>
+        </w:rPr>
+        <w:t xml:space="preserve"> instructed and s</w:t>
       </w:r>
       <w:r>
         <w:rPr>
@@ -439,7 +476,23 @@
           <w:bCs/>
           <w:szCs w:val="24"/>
         </w:rPr>
-        <w:t xml:space="preserve"> You can implement the game however you’d like (i.e. printing to the console, using alert, or some other way). </w:t>
+        <w:t xml:space="preserve"> You can implement the game however you’d like (</w:t>
+      </w:r>
+      <w:proofErr w:type="gramStart"/>
+      <w:r>
+        <w:rPr>
+          <w:bCs/>
+          <w:szCs w:val="24"/>
+        </w:rPr>
+        <w:t>i.e.</w:t>
+      </w:r>
+      <w:proofErr w:type="gramEnd"/>
+      <w:r>
+        <w:rPr>
+          <w:bCs/>
+          <w:szCs w:val="24"/>
+        </w:rPr>
+        <w:t xml:space="preserve"> printing to the console, using alert, or some other way). </w:t>
       </w:r>
       <w:r>
         <w:rPr>
@@ -579,6 +632,11 @@
     </w:p>
     <w:p>
       <w:pPr>
+        <w:pStyle w:val="ListParagraph"/>
+        <w:numPr>
+          <w:ilvl w:val="0"/>
+          <w:numId w:val="7"/>
+        </w:numPr>
         <w:rPr>
           <w:bCs/>
           <w:szCs w:val="24"/>
@@ -637,10 +695,64 @@
     <w:p>
       <w:pPr>
         <w:rPr>
+          <w:bCs/>
+          <w:szCs w:val="24"/>
+        </w:rPr>
+      </w:pPr>
+      <w:r>
+        <w:rPr>
           <w:b/>
           <w:szCs w:val="24"/>
         </w:rPr>
-      </w:pPr>
+        <w:t>Screenshots of Code:</w:t>
+      </w:r>
+      <w:r>
+        <w:rPr>
+          <w:b/>
+          <w:szCs w:val="24"/>
+        </w:rPr>
+        <w:t xml:space="preserve"> </w:t>
+      </w:r>
+      <w:r>
+        <w:rPr>
+          <w:bCs/>
+          <w:szCs w:val="24"/>
+        </w:rPr>
+        <w:t xml:space="preserve">See </w:t>
+      </w:r>
+      <w:hyperlink r:id="rId7" w:history="1">
+        <w:proofErr w:type="spellStart"/>
+        <w:r>
+          <w:rPr>
+            <w:rStyle w:val="Hyperlink"/>
+            <w:bCs/>
+            <w:szCs w:val="24"/>
+          </w:rPr>
+          <w:t>Github</w:t>
+        </w:r>
+        <w:proofErr w:type="spellEnd"/>
+      </w:hyperlink>
+      <w:r>
+        <w:rPr>
+          <w:bCs/>
+          <w:szCs w:val="24"/>
+        </w:rPr>
+        <w:t xml:space="preserve">. 4 </w:t>
+      </w:r>
+      <w:r>
+        <w:rPr>
+          <w:bCs/>
+          <w:szCs w:val="24"/>
+        </w:rPr>
+        <w:t>F</w:t>
+      </w:r>
+      <w:r>
+        <w:rPr>
+          <w:bCs/>
+          <w:szCs w:val="24"/>
+        </w:rPr>
+        <w:t>iles: app.js, index.html, apptest.js, tests.html</w:t>
+      </w:r>
     </w:p>
     <w:p>
       <w:pPr>
@@ -651,10 +763,78 @@
       </w:pPr>
       <w:r>
         <w:rPr>
+          <w:noProof/>
+        </w:rPr>
+        <w:drawing>
+          <wp:anchor distT="0" distB="0" distL="114300" distR="114300" simplePos="0" relativeHeight="251658240" behindDoc="1" locked="0" layoutInCell="1" allowOverlap="1" wp14:anchorId="6E3D96CC" wp14:editId="7113DEF6">
+            <wp:simplePos x="0" y="0"/>
+            <wp:positionH relativeFrom="margin">
+              <wp:align>center</wp:align>
+            </wp:positionH>
+            <wp:positionV relativeFrom="paragraph">
+              <wp:posOffset>276225</wp:posOffset>
+            </wp:positionV>
+            <wp:extent cx="5720080" cy="6461169"/>
+            <wp:effectExtent l="0" t="0" r="0" b="0"/>
+            <wp:wrapTight wrapText="bothSides">
+              <wp:wrapPolygon edited="0">
+                <wp:start x="0" y="0"/>
+                <wp:lineTo x="0" y="21526"/>
+                <wp:lineTo x="21509" y="21526"/>
+                <wp:lineTo x="21509" y="0"/>
+                <wp:lineTo x="0" y="0"/>
+              </wp:wrapPolygon>
+            </wp:wrapTight>
+            <wp:docPr id="2" name="Picture 2" descr="Table&#10;&#10;Description automatically generated"/>
+            <wp:cNvGraphicFramePr>
+              <a:graphicFrameLocks xmlns:a="http://schemas.openxmlformats.org/drawingml/2006/main" noChangeAspect="1"/>
+            </wp:cNvGraphicFramePr>
+            <a:graphic xmlns:a="http://schemas.openxmlformats.org/drawingml/2006/main">
+              <a:graphicData uri="http://schemas.openxmlformats.org/drawingml/2006/picture">
+                <pic:pic xmlns:pic="http://schemas.openxmlformats.org/drawingml/2006/picture">
+                  <pic:nvPicPr>
+                    <pic:cNvPr id="2" name="Picture 2" descr="Table&#10;&#10;Description automatically generated"/>
+                    <pic:cNvPicPr/>
+                  </pic:nvPicPr>
+                  <pic:blipFill>
+                    <a:blip r:embed="rId8">
+                      <a:extLst>
+                        <a:ext uri="{28A0092B-C50C-407E-A947-70E740481C1C}">
+                          <a14:useLocalDpi xmlns:a14="http://schemas.microsoft.com/office/drawing/2010/main" val="0"/>
+                        </a:ext>
+                      </a:extLst>
+                    </a:blip>
+                    <a:stretch>
+                      <a:fillRect/>
+                    </a:stretch>
+                  </pic:blipFill>
+                  <pic:spPr>
+                    <a:xfrm>
+                      <a:off x="0" y="0"/>
+                      <a:ext cx="5720080" cy="6461169"/>
+                    </a:xfrm>
+                    <a:prstGeom prst="rect">
+                      <a:avLst/>
+                    </a:prstGeom>
+                  </pic:spPr>
+                </pic:pic>
+              </a:graphicData>
+            </a:graphic>
+            <wp14:sizeRelH relativeFrom="page">
+              <wp14:pctWidth>0</wp14:pctWidth>
+            </wp14:sizeRelH>
+            <wp14:sizeRelV relativeFrom="page">
+              <wp14:pctHeight>0</wp14:pctHeight>
+            </wp14:sizeRelV>
+          </wp:anchor>
+        </w:drawing>
+      </w:r>
+      <w:r>
+        <w:rPr>
           <w:b/>
           <w:szCs w:val="24"/>
         </w:rPr>
-        <w:t>Screenshots of Code:</w:t>
+        <w:t>Screenshots of Running Application:</w:t>
       </w:r>
     </w:p>
     <w:p>
@@ -674,10 +854,43 @@
       </w:pPr>
       <w:r>
         <w:rPr>
-          <w:b/>
-          <w:szCs w:val="24"/>
-        </w:rPr>
-        <w:t>Screenshots of Running Application:</w:t>
+          <w:noProof/>
+        </w:rPr>
+        <w:drawing>
+          <wp:inline distT="0" distB="0" distL="0" distR="0" wp14:anchorId="5EB947F9" wp14:editId="729A446D">
+            <wp:extent cx="5943600" cy="6677025"/>
+            <wp:effectExtent l="0" t="0" r="0" b="9525"/>
+            <wp:docPr id="3" name="Picture 3" descr="Graphical user interface, application, table&#10;&#10;Description automatically generated"/>
+            <wp:cNvGraphicFramePr>
+              <a:graphicFrameLocks xmlns:a="http://schemas.openxmlformats.org/drawingml/2006/main" noChangeAspect="1"/>
+            </wp:cNvGraphicFramePr>
+            <a:graphic xmlns:a="http://schemas.openxmlformats.org/drawingml/2006/main">
+              <a:graphicData uri="http://schemas.openxmlformats.org/drawingml/2006/picture">
+                <pic:pic xmlns:pic="http://schemas.openxmlformats.org/drawingml/2006/picture">
+                  <pic:nvPicPr>
+                    <pic:cNvPr id="3" name="Picture 3" descr="Graphical user interface, application, table&#10;&#10;Description automatically generated"/>
+                    <pic:cNvPicPr/>
+                  </pic:nvPicPr>
+                  <pic:blipFill>
+                    <a:blip r:embed="rId9"/>
+                    <a:stretch>
+                      <a:fillRect/>
+                    </a:stretch>
+                  </pic:blipFill>
+                  <pic:spPr>
+                    <a:xfrm>
+                      <a:off x="0" y="0"/>
+                      <a:ext cx="5943600" cy="6677025"/>
+                    </a:xfrm>
+                    <a:prstGeom prst="rect">
+                      <a:avLst/>
+                    </a:prstGeom>
+                  </pic:spPr>
+                </pic:pic>
+              </a:graphicData>
+            </a:graphic>
+          </wp:inline>
+        </w:drawing>
       </w:r>
     </w:p>
     <w:p>
@@ -687,24 +900,40 @@
           <w:szCs w:val="24"/>
         </w:rPr>
       </w:pPr>
-    </w:p>
-    <w:p>
-      <w:pPr>
+      <w:r>
         <w:rPr>
           <w:b/>
           <w:szCs w:val="24"/>
         </w:rPr>
-      </w:pPr>
+        <w:t>URL to GitHub Repository:</w:t>
+      </w:r>
       <w:r>
         <w:rPr>
           <w:b/>
           <w:szCs w:val="24"/>
         </w:rPr>
-        <w:t>URL to GitHub Repository:</w:t>
+        <w:t xml:space="preserve"> </w:t>
+      </w:r>
+      <w:hyperlink r:id="rId10" w:history="1">
+        <w:r>
+          <w:rPr>
+            <w:rStyle w:val="Hyperlink"/>
+            <w:bCs/>
+            <w:szCs w:val="24"/>
+          </w:rPr>
+          <w:t>https://github.com/radubuc/javascript-course/tree/master/week-6/hw</w:t>
+        </w:r>
+      </w:hyperlink>
+      <w:r>
+        <w:rPr>
+          <w:bCs/>
+          <w:szCs w:val="24"/>
+        </w:rPr>
+        <w:t xml:space="preserve"> </w:t>
       </w:r>
     </w:p>
     <w:sectPr>
-      <w:headerReference w:type="default" r:id="rId7"/>
+      <w:headerReference w:type="default" r:id="rId11"/>
       <w:pgSz w:w="12240" w:h="15840"/>
       <w:pgMar w:top="1440" w:right="1440" w:bottom="1440" w:left="1440" w:header="720" w:footer="720" w:gutter="0"/>
       <w:cols w:space="720"/>
@@ -2099,6 +2328,29 @@
       <w:contextualSpacing/>
     </w:pPr>
   </w:style>
+  <w:style w:type="character" w:styleId="Hyperlink">
+    <w:name w:val="Hyperlink"/>
+    <w:basedOn w:val="DefaultParagraphFont"/>
+    <w:uiPriority w:val="99"/>
+    <w:unhideWhenUsed/>
+    <w:rsid w:val="00832276"/>
+    <w:rPr>
+      <w:color w:val="0563C1" w:themeColor="hyperlink"/>
+      <w:u w:val="single"/>
+    </w:rPr>
+  </w:style>
+  <w:style w:type="character" w:styleId="UnresolvedMention">
+    <w:name w:val="Unresolved Mention"/>
+    <w:basedOn w:val="DefaultParagraphFont"/>
+    <w:uiPriority w:val="99"/>
+    <w:semiHidden/>
+    <w:unhideWhenUsed/>
+    <w:rsid w:val="00832276"/>
+    <w:rPr>
+      <w:color w:val="605E5C"/>
+      <w:shd w:val="clear" w:color="auto" w:fill="E1DFDD"/>
+    </w:rPr>
+  </w:style>
 </w:styles>
 </file>
 

</xml_diff>

<commit_message>
Added video link to coding assignment doc
</commit_message>
<xml_diff>
--- a/week-6/hw/docs/ReneeDubuc_JS-Week6_Coding-Assignment.docx
+++ b/week-6/hw/docs/ReneeDubuc_JS-Week6_Coding-Assignment.docx
@@ -104,15 +104,7 @@
               <w:cnfStyle w:val="100000000000" w:firstRow="1" w:lastRow="0" w:firstColumn="0" w:lastColumn="0" w:oddVBand="0" w:evenVBand="0" w:oddHBand="0" w:evenHBand="0" w:firstRowFirstColumn="0" w:firstRowLastColumn="0" w:lastRowFirstColumn="0" w:lastRowLastColumn="0"/>
             </w:pPr>
             <w:r>
-              <w:t xml:space="preserve">% </w:t>
-            </w:r>
-            <w:proofErr w:type="gramStart"/>
-            <w:r>
-              <w:t>of</w:t>
-            </w:r>
-            <w:proofErr w:type="gramEnd"/>
-            <w:r>
-              <w:t xml:space="preserve"> Grade</w:t>
+              <w:t>% of Grade</w:t>
             </w:r>
           </w:p>
         </w:tc>
@@ -340,21 +332,7 @@
         <w:rPr>
           <w:szCs w:val="24"/>
         </w:rPr>
-        <w:t xml:space="preserve"> and paste them in this document </w:t>
-      </w:r>
-      <w:proofErr w:type="gramStart"/>
-      <w:r>
-        <w:rPr>
-          <w:szCs w:val="24"/>
-        </w:rPr>
-        <w:t>where</w:t>
-      </w:r>
-      <w:proofErr w:type="gramEnd"/>
-      <w:r>
-        <w:rPr>
-          <w:szCs w:val="24"/>
-        </w:rPr>
-        <w:t xml:space="preserve"> instructed below.</w:t>
+        <w:t xml:space="preserve"> and paste them in this document where instructed below.</w:t>
       </w:r>
       <w:r>
         <w:rPr>
@@ -384,21 +362,7 @@
         <w:rPr>
           <w:szCs w:val="24"/>
         </w:rPr>
-        <w:t xml:space="preserve">Add the URL for this week’s repository to this document </w:t>
-      </w:r>
-      <w:proofErr w:type="gramStart"/>
-      <w:r>
-        <w:rPr>
-          <w:szCs w:val="24"/>
-        </w:rPr>
-        <w:t>where</w:t>
-      </w:r>
-      <w:proofErr w:type="gramEnd"/>
-      <w:r>
-        <w:rPr>
-          <w:szCs w:val="24"/>
-        </w:rPr>
-        <w:t xml:space="preserve"> instructed and s</w:t>
+        <w:t>Add the URL for this week’s repository to this document where instructed and s</w:t>
       </w:r>
       <w:r>
         <w:rPr>
@@ -476,23 +440,7 @@
           <w:bCs/>
           <w:szCs w:val="24"/>
         </w:rPr>
-        <w:t xml:space="preserve"> You can implement the game however you’d like (</w:t>
-      </w:r>
-      <w:proofErr w:type="gramStart"/>
-      <w:r>
-        <w:rPr>
-          <w:bCs/>
-          <w:szCs w:val="24"/>
-        </w:rPr>
-        <w:t>i.e.</w:t>
-      </w:r>
-      <w:proofErr w:type="gramEnd"/>
-      <w:r>
-        <w:rPr>
-          <w:bCs/>
-          <w:szCs w:val="24"/>
-        </w:rPr>
-        <w:t xml:space="preserve"> printing to the console, using alert, or some other way). </w:t>
+        <w:t xml:space="preserve"> You can implement the game however you’d like (i.e. printing to the console, using alert, or some other way). </w:t>
       </w:r>
       <w:r>
         <w:rPr>
@@ -757,31 +705,70 @@
     <w:p>
       <w:pPr>
         <w:rPr>
+          <w:bCs/>
+          <w:szCs w:val="24"/>
+        </w:rPr>
+      </w:pPr>
+      <w:r>
+        <w:rPr>
           <w:b/>
           <w:szCs w:val="24"/>
         </w:rPr>
+        <w:t>UPDATE: SEE VIDEO OF WORKING APPLICATION!</w:t>
+      </w:r>
+      <w:r>
+        <w:rPr>
+          <w:bCs/>
+          <w:szCs w:val="24"/>
+        </w:rPr>
+        <w:t xml:space="preserve"> </w:t>
+      </w:r>
+      <w:hyperlink r:id="rId8" w:history="1">
+        <w:r>
+          <w:rPr>
+            <w:rStyle w:val="Hyperlink"/>
+            <w:bCs/>
+            <w:szCs w:val="24"/>
+          </w:rPr>
+          <w:t>https://youtu.be/6Z2w4DodH9s</w:t>
+        </w:r>
+      </w:hyperlink>
+      <w:r>
+        <w:rPr>
+          <w:bCs/>
+          <w:szCs w:val="24"/>
+        </w:rPr>
+        <w:t xml:space="preserve"> </w:t>
+      </w:r>
+    </w:p>
+    <w:p>
+      <w:pPr>
+        <w:rPr>
+          <w:b/>
+          <w:szCs w:val="24"/>
+        </w:rPr>
       </w:pPr>
       <w:r>
         <w:rPr>
           <w:noProof/>
         </w:rPr>
         <w:drawing>
-          <wp:anchor distT="0" distB="0" distL="114300" distR="114300" simplePos="0" relativeHeight="251658240" behindDoc="1" locked="0" layoutInCell="1" allowOverlap="1" wp14:anchorId="6E3D96CC" wp14:editId="7113DEF6">
+          <wp:anchor distT="0" distB="0" distL="114300" distR="114300" simplePos="0" relativeHeight="251658240" behindDoc="1" locked="0" layoutInCell="1" allowOverlap="1" wp14:anchorId="6E3D96CC" wp14:editId="62ADCEF2">
             <wp:simplePos x="0" y="0"/>
             <wp:positionH relativeFrom="margin">
-              <wp:align>center</wp:align>
+              <wp:posOffset>111125</wp:posOffset>
             </wp:positionH>
             <wp:positionV relativeFrom="paragraph">
-              <wp:posOffset>276225</wp:posOffset>
+              <wp:posOffset>274320</wp:posOffset>
             </wp:positionV>
-            <wp:extent cx="5720080" cy="6461169"/>
+            <wp:extent cx="5430520" cy="6134100"/>
             <wp:effectExtent l="0" t="0" r="0" b="0"/>
             <wp:wrapTight wrapText="bothSides">
               <wp:wrapPolygon edited="0">
                 <wp:start x="0" y="0"/>
-                <wp:lineTo x="0" y="21526"/>
-                <wp:lineTo x="21509" y="21526"/>
-                <wp:lineTo x="21509" y="0"/>
+                <wp:lineTo x="0" y="21533"/>
+                <wp:lineTo x="21519" y="21533"/>
+                <wp:lineTo x="21519" y="0"/>
                 <wp:lineTo x="0" y="0"/>
               </wp:wrapPolygon>
             </wp:wrapTight>
@@ -797,7 +784,7 @@
                     <pic:cNvPicPr/>
                   </pic:nvPicPr>
                   <pic:blipFill>
-                    <a:blip r:embed="rId8">
+                    <a:blip r:embed="rId9">
                       <a:extLst>
                         <a:ext uri="{28A0092B-C50C-407E-A947-70E740481C1C}">
                           <a14:useLocalDpi xmlns:a14="http://schemas.microsoft.com/office/drawing/2010/main" val="0"/>
@@ -811,7 +798,7 @@
                   <pic:spPr>
                     <a:xfrm>
                       <a:off x="0" y="0"/>
-                      <a:ext cx="5720080" cy="6461169"/>
+                      <a:ext cx="5430520" cy="6134100"/>
                     </a:xfrm>
                     <a:prstGeom prst="rect">
                       <a:avLst/>
@@ -856,6 +843,7 @@
         <w:rPr>
           <w:noProof/>
         </w:rPr>
+        <w:lastRenderedPageBreak/>
         <w:drawing>
           <wp:inline distT="0" distB="0" distL="0" distR="0" wp14:anchorId="5EB947F9" wp14:editId="729A446D">
             <wp:extent cx="5943600" cy="6677025"/>
@@ -872,7 +860,7 @@
                     <pic:cNvPicPr/>
                   </pic:nvPicPr>
                   <pic:blipFill>
-                    <a:blip r:embed="rId9"/>
+                    <a:blip r:embed="rId10"/>
                     <a:stretch>
                       <a:fillRect/>
                     </a:stretch>
@@ -914,7 +902,7 @@
         </w:rPr>
         <w:t xml:space="preserve"> </w:t>
       </w:r>
-      <w:hyperlink r:id="rId10" w:history="1">
+      <w:hyperlink r:id="rId11" w:history="1">
         <w:r>
           <w:rPr>
             <w:rStyle w:val="Hyperlink"/>
@@ -933,7 +921,7 @@
       </w:r>
     </w:p>
     <w:sectPr>
-      <w:headerReference w:type="default" r:id="rId11"/>
+      <w:headerReference w:type="default" r:id="rId12"/>
       <w:pgSz w:w="12240" w:h="15840"/>
       <w:pgMar w:top="1440" w:right="1440" w:bottom="1440" w:left="1440" w:header="720" w:footer="720" w:gutter="0"/>
       <w:cols w:space="720"/>

</xml_diff>